<commit_message>
First Phase End, Now we can get URB content
</commit_message>
<xml_diff>
--- a/Docs/实习笔记/01.docx
+++ b/Docs/实习笔记/01.docx
@@ -6,8 +6,6 @@
       <w:pPr>
         <w:pStyle w:val="1"/>
       </w:pPr>
-      <w:bookmarkStart w:id="0" w:name="_GoBack"/>
-      <w:bookmarkEnd w:id="0"/>
       <w:r>
         <w:rPr>
           <w:rFonts w:hint="eastAsia"/>
@@ -134,7 +132,13 @@
         <w:rPr>
           <w:rFonts w:hint="eastAsia"/>
         </w:rPr>
-        <w:t>现有的回放程序</w:t>
+        <w:t>未搭载硬件</w:t>
+      </w:r>
+      <w:r>
+        <w:rPr>
+          <w:rFonts w:hint="eastAsia"/>
+        </w:rPr>
+        <w:t>的回放程序</w:t>
       </w:r>
       <w:r>
         <w:rPr>
@@ -764,229 +768,43 @@
     <w:p>
       <w:r>
         <w:tab/>
-      </w:r>
-      <w:proofErr w:type="spellStart"/>
-      <w:r>
-        <w:t>cout</w:t>
-      </w:r>
-      <w:proofErr w:type="spellEnd"/>
-      <w:r>
-        <w:t>&lt;&lt;</w:t>
-      </w:r>
-      <w:proofErr w:type="spellStart"/>
-      <w:r>
-        <w:t>pPin</w:t>
-      </w:r>
-      <w:proofErr w:type="spellEnd"/>
-      <w:r>
-        <w:t>&lt;&lt;</w:t>
-      </w:r>
-      <w:proofErr w:type="spellStart"/>
-      <w:r>
-        <w:t>endl</w:t>
-      </w:r>
-      <w:proofErr w:type="spellEnd"/>
-      <w:r>
-        <w:t>;</w:t>
+        <w:t>cout&lt;&lt;pPin&lt;&lt;endl;</w:t>
       </w:r>
     </w:p>
     <w:p>
       <w:r>
         <w:tab/>
-        <w:t>AM_MEDIA_TYPE *</w:t>
-      </w:r>
-      <w:proofErr w:type="spellStart"/>
-      <w:r>
-        <w:t>pmt</w:t>
-      </w:r>
-      <w:proofErr w:type="spellEnd"/>
-      <w:r>
-        <w:t>={0};</w:t>
+        <w:t>AM_MEDIA_TYPE *pmt={0};</w:t>
       </w:r>
     </w:p>
     <w:p>
       <w:r>
         <w:tab/>
-      </w:r>
-      <w:proofErr w:type="spellStart"/>
-      <w:r>
-        <w:t>pPin</w:t>
-      </w:r>
-      <w:proofErr w:type="spellEnd"/>
-      <w:r>
-        <w:t>-&gt;</w:t>
-      </w:r>
-      <w:proofErr w:type="spellStart"/>
-      <w:r>
-        <w:t>GetFormat</w:t>
-      </w:r>
-      <w:proofErr w:type="spellEnd"/>
-      <w:r>
-        <w:t>(&amp;</w:t>
-      </w:r>
-      <w:proofErr w:type="spellStart"/>
-      <w:r>
-        <w:t>pmt</w:t>
-      </w:r>
-      <w:proofErr w:type="spellEnd"/>
-      <w:r>
-        <w:t>);</w:t>
+        <w:t>pPin-&gt;GetFormat(&amp;pmt);</w:t>
       </w:r>
     </w:p>
     <w:p>
       <w:r>
         <w:tab/>
-      </w:r>
-      <w:proofErr w:type="spellStart"/>
-      <w:r>
-        <w:t>cout</w:t>
-      </w:r>
-      <w:proofErr w:type="spellEnd"/>
-      <w:r>
-        <w:t xml:space="preserve">&lt;&lt;"Some </w:t>
-      </w:r>
-      <w:proofErr w:type="spellStart"/>
-      <w:r>
-        <w:t>propertiys</w:t>
-      </w:r>
-      <w:proofErr w:type="spellEnd"/>
-      <w:r>
-        <w:t xml:space="preserve"> on this pin"&lt;&lt;</w:t>
-      </w:r>
-      <w:proofErr w:type="spellStart"/>
-      <w:r>
-        <w:t>endl</w:t>
-      </w:r>
-      <w:proofErr w:type="spellEnd"/>
-      <w:r>
-        <w:t>;</w:t>
+        <w:t>cout&lt;&lt;"Some propertiys on this pin"&lt;&lt;endl;</w:t>
       </w:r>
     </w:p>
     <w:p>
       <w:r>
         <w:tab/>
-      </w:r>
-      <w:proofErr w:type="spellStart"/>
-      <w:r>
-        <w:t>cout</w:t>
-      </w:r>
-      <w:proofErr w:type="spellEnd"/>
-      <w:r>
-        <w:t>&lt;&lt;"</w:t>
-      </w:r>
-      <w:proofErr w:type="spellStart"/>
-      <w:r>
-        <w:t>FixedSizeSamples</w:t>
-      </w:r>
-      <w:proofErr w:type="spellEnd"/>
-      <w:r>
-        <w:t>:"&lt;&lt;</w:t>
-      </w:r>
-      <w:proofErr w:type="spellStart"/>
-      <w:r>
-        <w:t>pmt</w:t>
-      </w:r>
-      <w:proofErr w:type="spellEnd"/>
-      <w:r>
-        <w:t>-&gt;</w:t>
-      </w:r>
-      <w:proofErr w:type="spellStart"/>
-      <w:r>
-        <w:t>bFixedSizeSamples</w:t>
-      </w:r>
-      <w:proofErr w:type="spellEnd"/>
-      <w:r>
-        <w:t>&lt;&lt;</w:t>
-      </w:r>
-      <w:proofErr w:type="spellStart"/>
-      <w:r>
-        <w:t>endl</w:t>
-      </w:r>
-      <w:proofErr w:type="spellEnd"/>
-      <w:r>
-        <w:t>;</w:t>
+        <w:t>cout&lt;&lt;"FixedSizeSamples:"&lt;&lt;pmt-&gt;bFixedSizeSamples&lt;&lt;endl;</w:t>
       </w:r>
     </w:p>
     <w:p>
       <w:r>
         <w:tab/>
-      </w:r>
-      <w:proofErr w:type="spellStart"/>
-      <w:r>
-        <w:t>cout</w:t>
-      </w:r>
-      <w:proofErr w:type="spellEnd"/>
-      <w:r>
-        <w:t>&lt;&lt;"</w:t>
-      </w:r>
-      <w:proofErr w:type="spellStart"/>
-      <w:r>
-        <w:t>TemporalCompression</w:t>
-      </w:r>
-      <w:proofErr w:type="spellEnd"/>
-      <w:r>
-        <w:t>:"&lt;&lt;</w:t>
-      </w:r>
-      <w:proofErr w:type="spellStart"/>
-      <w:r>
-        <w:t>pmt</w:t>
-      </w:r>
-      <w:proofErr w:type="spellEnd"/>
-      <w:r>
-        <w:t>-&gt;</w:t>
-      </w:r>
-      <w:proofErr w:type="spellStart"/>
-      <w:r>
-        <w:t>bTemporalCompression</w:t>
-      </w:r>
-      <w:proofErr w:type="spellEnd"/>
-      <w:r>
-        <w:t>&lt;&lt;</w:t>
-      </w:r>
-      <w:proofErr w:type="spellStart"/>
-      <w:r>
-        <w:t>endl</w:t>
-      </w:r>
-      <w:proofErr w:type="spellEnd"/>
-      <w:r>
-        <w:t>;</w:t>
+        <w:t>cout&lt;&lt;"TemporalCompression:"&lt;&lt;pmt-&gt;bTemporalCompression&lt;&lt;endl;</w:t>
       </w:r>
     </w:p>
     <w:p>
       <w:r>
         <w:tab/>
-      </w:r>
-      <w:proofErr w:type="spellStart"/>
-      <w:r>
-        <w:t>cout</w:t>
-      </w:r>
-      <w:proofErr w:type="spellEnd"/>
-      <w:r>
-        <w:t>&lt;&lt;"Format:"&lt;&lt;</w:t>
-      </w:r>
-      <w:proofErr w:type="spellStart"/>
-      <w:r>
-        <w:t>pmt</w:t>
-      </w:r>
-      <w:proofErr w:type="spellEnd"/>
-      <w:r>
-        <w:t>-&gt;</w:t>
-      </w:r>
-      <w:proofErr w:type="spellStart"/>
-      <w:r>
-        <w:t>cbFormat</w:t>
-      </w:r>
-      <w:proofErr w:type="spellEnd"/>
-      <w:r>
-        <w:t>&lt;&lt;</w:t>
-      </w:r>
-      <w:proofErr w:type="spellStart"/>
-      <w:r>
-        <w:t>endl</w:t>
-      </w:r>
-      <w:proofErr w:type="spellEnd"/>
-      <w:r>
-        <w:t>;</w:t>
+        <w:t>cout&lt;&lt;"Format:"&lt;&lt;pmt-&gt;cbFormat&lt;&lt;endl;</w:t>
       </w:r>
     </w:p>
     <w:p>
@@ -995,162 +813,54 @@
       </w:r>
       <w:r>
         <w:tab/>
-      </w:r>
-      <w:proofErr w:type="spellStart"/>
-      <w:r>
-        <w:t>cout</w:t>
-      </w:r>
-      <w:proofErr w:type="spellEnd"/>
-      <w:r>
-        <w:t>&lt;&lt;"</w:t>
-      </w:r>
-      <w:proofErr w:type="spellStart"/>
-      <w:r>
-        <w:t>formattype</w:t>
-      </w:r>
-      <w:proofErr w:type="spellEnd"/>
-      <w:r>
-        <w:t>:"&lt;&lt;</w:t>
-      </w:r>
-      <w:proofErr w:type="spellStart"/>
-      <w:r>
-        <w:t>pmt</w:t>
-      </w:r>
-      <w:proofErr w:type="spellEnd"/>
-      <w:r>
-        <w:t>-&gt;</w:t>
-      </w:r>
-      <w:proofErr w:type="spellStart"/>
-      <w:r>
-        <w:t>formattype</w:t>
-      </w:r>
-      <w:proofErr w:type="spellEnd"/>
-      <w:r>
-        <w:t>&lt;&lt;</w:t>
-      </w:r>
-      <w:proofErr w:type="spellStart"/>
-      <w:r>
-        <w:t>endl</w:t>
-      </w:r>
-      <w:proofErr w:type="spellEnd"/>
-      <w:r>
-        <w:t>;</w:t>
+        <w:t>cout&lt;&lt;"formattype:"&lt;&lt;pmt-&gt;formattype&lt;&lt;endl;</w:t>
       </w:r>
     </w:p>
     <w:p>
       <w:r>
         <w:tab/>
-      </w:r>
-      <w:proofErr w:type="spellStart"/>
-      <w:r>
-        <w:t>cout</w:t>
-      </w:r>
-      <w:proofErr w:type="spellEnd"/>
-      <w:r>
-        <w:t>&lt;&lt;"</w:t>
-      </w:r>
-      <w:proofErr w:type="spellStart"/>
-      <w:r>
-        <w:t>SampleSize</w:t>
-      </w:r>
-      <w:proofErr w:type="spellEnd"/>
-      <w:r>
-        <w:t>:"&lt;&lt;</w:t>
-      </w:r>
-      <w:proofErr w:type="spellStart"/>
-      <w:r>
-        <w:t>pmt</w:t>
-      </w:r>
-      <w:proofErr w:type="spellEnd"/>
-      <w:r>
-        <w:t>-&gt;</w:t>
-      </w:r>
-      <w:proofErr w:type="spellStart"/>
-      <w:r>
-        <w:t>lSampleSize</w:t>
-      </w:r>
-      <w:proofErr w:type="spellEnd"/>
-      <w:r>
-        <w:t>&lt;&lt;</w:t>
-      </w:r>
-      <w:proofErr w:type="spellStart"/>
-      <w:r>
-        <w:t>endl</w:t>
-      </w:r>
-      <w:proofErr w:type="spellEnd"/>
-      <w:r>
-        <w:t>;</w:t>
+        <w:t>cout&lt;&lt;"SampleSize:"&lt;&lt;pmt-&gt;lSampleSize&lt;&lt;endl;</w:t>
       </w:r>
     </w:p>
     <w:p>
       <w:r>
         <w:tab/>
-        <w:t>WAVEFORMATEX *</w:t>
-      </w:r>
-      <w:proofErr w:type="spellStart"/>
-      <w:r>
-        <w:t>pWF</w:t>
-      </w:r>
-      <w:proofErr w:type="spellEnd"/>
-      <w:r>
-        <w:t xml:space="preserve"> = (WAVEFORMATEX *) </w:t>
-      </w:r>
-      <w:proofErr w:type="spellStart"/>
-      <w:r>
-        <w:t>pmt</w:t>
-      </w:r>
-      <w:proofErr w:type="spellEnd"/>
-      <w:r>
-        <w:t>-&gt;</w:t>
-      </w:r>
-      <w:proofErr w:type="spellStart"/>
-      <w:r>
-        <w:t>pbFormat</w:t>
-      </w:r>
-      <w:proofErr w:type="spellEnd"/>
-      <w:r>
-        <w:t>;</w:t>
-      </w:r>
-    </w:p>
-    <w:p>
-      <w:pPr>
-        <w:rPr>
-          <w:rFonts w:hint="eastAsia"/>
-        </w:rPr>
-      </w:pPr>
+        <w:t>WAVEFORMATEX *pWF = (WAVEFORMATEX *) pmt-&gt;pbFormat;</w:t>
+      </w:r>
+    </w:p>
+    <w:p>
       <w:r>
         <w:tab/>
-      </w:r>
-      <w:proofErr w:type="spellStart"/>
-      <w:r>
-        <w:t>pWF</w:t>
-      </w:r>
-      <w:proofErr w:type="spellEnd"/>
-      <w:r>
-        <w:t>-&gt;</w:t>
+        <w:t>pWF-&gt;</w:t>
       </w:r>
     </w:p>
     <w:p>
       <w:pPr>
         <w:pStyle w:val="1"/>
-        <w:rPr>
-          <w:rFonts w:hint="eastAsia"/>
-        </w:rPr>
       </w:pPr>
       <w:r>
         <w:rPr>
           <w:rFonts w:hint="eastAsia"/>
         </w:rPr>
         <w:lastRenderedPageBreak/>
-        <w:t>电路分析</w:t>
-      </w:r>
-    </w:p>
-    <w:p>
-      <w:pPr>
-        <w:rPr>
-          <w:rFonts w:hint="eastAsia"/>
-        </w:rPr>
-      </w:pPr>
+        <w:t>电路</w:t>
+      </w:r>
+      <w:r>
+        <w:rPr>
+          <w:rFonts w:hint="eastAsia"/>
+        </w:rPr>
+        <w:t>板</w:t>
+      </w:r>
+      <w:bookmarkStart w:id="0" w:name="_GoBack"/>
+      <w:bookmarkEnd w:id="0"/>
+      <w:r>
+        <w:rPr>
+          <w:rFonts w:hint="eastAsia"/>
+        </w:rPr>
+        <w:t>分析</w:t>
+      </w:r>
+    </w:p>
+    <w:p>
       <w:r>
         <w:rPr>
           <w:noProof/>
@@ -1206,11 +916,6 @@
       </w:r>
     </w:p>
     <w:p>
-      <w:pPr>
-        <w:rPr>
-          <w:rFonts w:hint="eastAsia"/>
-        </w:rPr>
-      </w:pPr>
       <w:r>
         <w:rPr>
           <w:rFonts w:hint="eastAsia"/>
@@ -1229,14 +934,12 @@
         </w:rPr>
         <w:t>设备之后接声卡芯片，之后接</w:t>
       </w:r>
-      <w:proofErr w:type="spellStart"/>
       <w:r>
         <w:rPr>
           <w:rFonts w:hint="eastAsia"/>
         </w:rPr>
         <w:t>NewClass</w:t>
       </w:r>
-      <w:proofErr w:type="spellEnd"/>
       <w:r>
         <w:rPr>
           <w:rFonts w:hint="eastAsia"/>
@@ -1245,11 +948,6 @@
       </w:r>
     </w:p>
     <w:p>
-      <w:pPr>
-        <w:rPr>
-          <w:rFonts w:hint="eastAsia"/>
-        </w:rPr>
-      </w:pPr>
       <w:r>
         <w:rPr>
           <w:rFonts w:hint="eastAsia"/>
@@ -1272,9 +970,6 @@
     <w:p>
       <w:pPr>
         <w:pStyle w:val="1"/>
-        <w:rPr>
-          <w:rFonts w:hint="eastAsia"/>
-        </w:rPr>
       </w:pPr>
       <w:r>
         <w:rPr>

</xml_diff>